<commit_message>
informaition-security: fix the report for laboratory work №3.
</commit_message>
<xml_diff>
--- a/4th-year/informaition-security/laboratory-work-3/docs/laboratory-work-3.docx
+++ b/4th-year/informaition-security/laboratory-work-3/docs/laboratory-work-3.docx
@@ -124,9 +124,6 @@
     <w:p>
       <w:pPr>
         <w:jc w:val="center"/>
-        <w:rPr>
-          <w:lang w:val="en-US"/>
-        </w:rPr>
       </w:pPr>
       <w:r>
         <w:rPr>
@@ -141,7 +138,6 @@
           <w:rFonts w:ascii="Times New Roman" w:hAnsi="Times New Roman" w:cs="Times New Roman"/>
           <w:sz w:val="28"/>
           <w:szCs w:val="28"/>
-          <w:lang w:val="en-US"/>
         </w:rPr>
         <w:t>3</w:t>
       </w:r>
@@ -454,6 +450,14 @@
     </w:p>
     <w:sdt>
       <w:sdtPr>
+        <w:rPr>
+          <w:rFonts w:ascii="Calibri" w:eastAsia="Calibri" w:hAnsi="Calibri" w:cs="Arial"/>
+          <w:b w:val="0"/>
+          <w:color w:val="auto"/>
+          <w:sz w:val="22"/>
+          <w:szCs w:val="22"/>
+          <w:lang w:eastAsia="en-US"/>
+        </w:rPr>
         <w:id w:val="877194901"/>
         <w:docPartObj>
           <w:docPartGallery w:val="Table of Contents"/>
@@ -462,12 +466,7 @@
       </w:sdtPr>
       <w:sdtEndPr>
         <w:rPr>
-          <w:rFonts w:ascii="Calibri" w:eastAsia="Calibri" w:hAnsi="Calibri" w:cs="Arial"/>
           <w:bCs/>
-          <w:color w:val="auto"/>
-          <w:sz w:val="22"/>
-          <w:szCs w:val="22"/>
-          <w:lang w:eastAsia="en-US"/>
         </w:rPr>
       </w:sdtEndPr>
       <w:sdtContent>
@@ -1635,6 +1634,9 @@
         <w:spacing w:line="360" w:lineRule="auto"/>
       </w:pPr>
       <w:r>
+        <w:rPr>
+          <w:noProof/>
+        </w:rPr>
         <w:drawing>
           <wp:inline distT="0" distB="0" distL="0" distR="0" wp14:anchorId="4EC68EF6" wp14:editId="326752E7">
             <wp:extent cx="4915586" cy="4201111"/>
@@ -1781,6 +1783,9 @@
         <w:spacing w:line="360" w:lineRule="auto"/>
       </w:pPr>
       <w:r>
+        <w:rPr>
+          <w:noProof/>
+        </w:rPr>
         <w:lastRenderedPageBreak/>
         <w:drawing>
           <wp:inline distT="0" distB="0" distL="0" distR="0" wp14:anchorId="1AEA62C8" wp14:editId="2CDC556B">
@@ -1976,6 +1981,9 @@
         <w:spacing w:line="360" w:lineRule="auto"/>
       </w:pPr>
       <w:r>
+        <w:rPr>
+          <w:noProof/>
+        </w:rPr>
         <w:drawing>
           <wp:inline distT="0" distB="0" distL="0" distR="0" wp14:anchorId="52EFAA6B" wp14:editId="4F69ABE7">
             <wp:extent cx="4944165" cy="1752845"/>
@@ -2052,10 +2060,7 @@
         <w:t xml:space="preserve"> - </w:t>
       </w:r>
       <w:r>
-        <w:t>число столбцов (32-битных слов), составляющи</w:t>
-      </w:r>
-      <w:r>
-        <w:t xml:space="preserve">х </w:t>
+        <w:t xml:space="preserve">число столбцов (32-битных слов), составляющих </w:t>
       </w:r>
       <w:r>
         <w:rPr>
@@ -2099,10 +2104,7 @@
         <w:t>4</w:t>
       </w:r>
       <w:r>
-        <w:t>, представляющую промежуточный результат шифрования</w:t>
-      </w:r>
-      <w:r>
-        <w:t>. Для AES</w:t>
+        <w:t>, представляющую промежуточный результат шифрования. Для AES</w:t>
       </w:r>
       <w:r>
         <w:t xml:space="preserve"> </w:t>
@@ -2283,6 +2285,9 @@
         <w:spacing w:line="360" w:lineRule="auto"/>
       </w:pPr>
       <w:r>
+        <w:rPr>
+          <w:noProof/>
+        </w:rPr>
         <w:lastRenderedPageBreak/>
         <w:drawing>
           <wp:inline distT="0" distB="0" distL="0" distR="0" wp14:anchorId="527F01F4" wp14:editId="6D7ADAA9">
@@ -2431,6 +2436,9 @@
         <w:spacing w:line="360" w:lineRule="auto"/>
       </w:pPr>
       <w:r>
+        <w:rPr>
+          <w:noProof/>
+        </w:rPr>
         <w:drawing>
           <wp:inline distT="0" distB="0" distL="0" distR="0" wp14:anchorId="4FF6B4D1" wp14:editId="4683A15F">
             <wp:extent cx="5687219" cy="6392167"/>
@@ -2518,13 +2526,7 @@
         <w:t>4</w:t>
       </w:r>
       <w:r>
-        <w:t>, м</w:t>
-      </w:r>
-      <w:r>
-        <w:t>етод</w:t>
-      </w:r>
-      <w:r>
-        <w:t xml:space="preserve"> </w:t>
+        <w:t xml:space="preserve">, метод </w:t>
       </w:r>
       <w:r>
         <w:rPr>
@@ -2678,6 +2680,9 @@
         <w:spacing w:line="360" w:lineRule="auto"/>
       </w:pPr>
       <w:r>
+        <w:rPr>
+          <w:noProof/>
+        </w:rPr>
         <w:lastRenderedPageBreak/>
         <w:drawing>
           <wp:inline distT="0" distB="0" distL="0" distR="0" wp14:anchorId="0E52E106" wp14:editId="1C8F5190">
@@ -2828,6 +2833,9 @@
         <w:spacing w:line="360" w:lineRule="auto"/>
       </w:pPr>
       <w:r>
+        <w:rPr>
+          <w:noProof/>
+        </w:rPr>
         <w:lastRenderedPageBreak/>
         <w:drawing>
           <wp:inline distT="0" distB="0" distL="0" distR="0" wp14:anchorId="5B0DA8C9" wp14:editId="3611026F">
@@ -2870,9 +2878,6 @@
       <w:pPr>
         <w:pStyle w:val="Usual1"/>
         <w:spacing w:line="360" w:lineRule="auto"/>
-        <w:rPr>
-          <w:lang w:val="en-US"/>
-        </w:rPr>
       </w:pPr>
       <w:r>
         <w:rPr>
@@ -2947,6 +2952,7 @@
       </w:pPr>
       <w:r>
         <w:rPr>
+          <w:noProof/>
           <w:lang w:val="en-US"/>
         </w:rPr>
         <w:drawing>
@@ -3047,6 +3053,9 @@
         <w:spacing w:line="360" w:lineRule="auto"/>
       </w:pPr>
       <w:r>
+        <w:rPr>
+          <w:noProof/>
+        </w:rPr>
         <w:drawing>
           <wp:inline distT="0" distB="0" distL="0" distR="0" wp14:anchorId="4F011D5D" wp14:editId="78D04E33">
             <wp:extent cx="6058746" cy="2010056"/>
@@ -3111,6 +3120,9 @@
         <w:spacing w:line="360" w:lineRule="auto"/>
       </w:pPr>
       <w:r>
+        <w:rPr>
+          <w:noProof/>
+        </w:rPr>
         <w:drawing>
           <wp:inline distT="0" distB="0" distL="0" distR="0" wp14:anchorId="2190DF73" wp14:editId="4DD8FFD1">
             <wp:extent cx="6125430" cy="1381318"/>
@@ -3194,6 +3206,9 @@
         <w:spacing w:line="360" w:lineRule="auto"/>
       </w:pPr>
       <w:r>
+        <w:rPr>
+          <w:noProof/>
+        </w:rPr>
         <w:drawing>
           <wp:inline distT="0" distB="0" distL="0" distR="0" wp14:anchorId="1EF71EDA" wp14:editId="4DD3D101">
             <wp:extent cx="6332220" cy="4297680"/>
@@ -3345,19 +3360,7 @@
         <w:t xml:space="preserve">. </w:t>
       </w:r>
       <w:r>
-        <w:t>Первые 4 бита байта</w:t>
-      </w:r>
-      <w:r>
-        <w:t>,</w:t>
-      </w:r>
-      <w:r>
-        <w:t xml:space="preserve"> </w:t>
-      </w:r>
-      <w:r>
-        <w:t xml:space="preserve">переданного в этот метод, </w:t>
-      </w:r>
-      <w:r>
-        <w:t>указывают на строку таблицы, а вторые на колонку.</w:t>
+        <w:t>Первые 4 бита байта, переданного в этот метод, указывают на строку таблицы, а вторые на колонку.</w:t>
       </w:r>
       <w:r>
         <w:t xml:space="preserve"> </w:t>
@@ -3459,6 +3462,9 @@
         <w:spacing w:line="360" w:lineRule="auto"/>
       </w:pPr>
       <w:r>
+        <w:rPr>
+          <w:noProof/>
+        </w:rPr>
         <w:lastRenderedPageBreak/>
         <w:drawing>
           <wp:inline distT="0" distB="0" distL="0" distR="0" wp14:anchorId="34B2BF51" wp14:editId="4862448B">
@@ -3597,13 +3603,7 @@
         <w:t xml:space="preserve"> циклического сдвига влево слова</w:t>
       </w:r>
       <w:r>
-        <w:t xml:space="preserve"> с </w:t>
-      </w:r>
-      <w:r>
-        <w:t>предыдуще</w:t>
-      </w:r>
-      <w:r>
-        <w:t>й итерации</w:t>
+        <w:t xml:space="preserve"> с предыдущей итерации</w:t>
       </w:r>
       <w:r>
         <w:t>;</w:t>
@@ -3735,19 +3735,7 @@
         <w:t>:</w:t>
       </w:r>
       <w:r>
-        <w:t xml:space="preserve"> дополнительно </w:t>
-      </w:r>
-      <w:r>
-        <w:t>циклическ</w:t>
-      </w:r>
-      <w:r>
-        <w:t>ий</w:t>
-      </w:r>
-      <w:r>
-        <w:t xml:space="preserve"> сдвиг влево</w:t>
-      </w:r>
-      <w:r>
-        <w:t xml:space="preserve"> применяется к слову с предыдущего шага при выполнении этих условий</w:t>
+        <w:t xml:space="preserve"> дополнительно циклический сдвиг влево применяется к слову с предыдущего шага при выполнении этих условий</w:t>
       </w:r>
       <w:r>
         <w:t>;</w:t>
@@ -3801,6 +3789,9 @@
         <w:spacing w:line="360" w:lineRule="auto"/>
       </w:pPr>
       <w:r>
+        <w:rPr>
+          <w:noProof/>
+        </w:rPr>
         <w:drawing>
           <wp:inline distT="0" distB="0" distL="0" distR="0" wp14:anchorId="498B480E" wp14:editId="7F582F01">
             <wp:extent cx="5763429" cy="6296904"/>
@@ -3896,13 +3887,7 @@
         <w:spacing w:line="360" w:lineRule="auto"/>
       </w:pPr>
       <w:r>
-        <w:t>Запрограммирова</w:t>
-      </w:r>
-      <w:r>
-        <w:t>ли</w:t>
-      </w:r>
-      <w:r>
-        <w:t xml:space="preserve"> алгоритмы </w:t>
+        <w:t xml:space="preserve">Запрограммировали алгоритмы </w:t>
       </w:r>
       <w:r>
         <w:rPr>
@@ -3983,12 +3968,6 @@
         <w:t>#</w:t>
       </w:r>
       <w:r>
-        <w:t>. — 201</w:t>
-      </w:r>
-      <w:r>
-        <w:t>1</w:t>
-      </w:r>
-      <w:r>
         <w:t xml:space="preserve">. —  URL: </w:t>
       </w:r>
       <w:r>
@@ -3998,19 +3977,7 @@
         <w:t xml:space="preserve"> </w:t>
       </w:r>
       <w:r>
-        <w:t xml:space="preserve">(дата обращения: </w:t>
-      </w:r>
-      <w:r>
-        <w:t>12</w:t>
-      </w:r>
-      <w:r>
-        <w:t>.</w:t>
-      </w:r>
-      <w:r>
-        <w:t>4</w:t>
-      </w:r>
-      <w:r>
-        <w:t>.2020).</w:t>
+        <w:t>(дата обращения: 12.4.2020).</w:t>
       </w:r>
     </w:p>
     <w:p>
@@ -4035,10 +4002,7 @@
         <w:t xml:space="preserve">.—  URL: </w:t>
       </w:r>
       <w:r>
-        <w:t>https://ru.wikipedia.org/wiki/RC4</w:t>
-      </w:r>
-      <w:r>
-        <w:t xml:space="preserve"> </w:t>
+        <w:t xml:space="preserve">https://ru.wikipedia.org/wiki/RC4 </w:t>
       </w:r>
       <w:r>
         <w:t>(дата обращения: 12.4.2020)</w:t>
@@ -4063,19 +4027,7 @@
         <w:rPr>
           <w:lang w:val="en-US"/>
         </w:rPr>
-        <w:t>Advanced Encryption Standard.—  URL: https://ru.wikipedia.org/wiki/Advanced_Encryption_Standard</w:t>
-      </w:r>
-      <w:r>
-        <w:rPr>
-          <w:lang w:val="en-US"/>
-        </w:rPr>
-        <w:t xml:space="preserve"> </w:t>
-      </w:r>
-      <w:r>
-        <w:rPr>
-          <w:lang w:val="en-US"/>
-        </w:rPr>
-        <w:t>(</w:t>
+        <w:t>Advanced Encryption Standard.—  URL: https://ru.wikipedia.org/wiki/Advanced_Encryption_Standard (</w:t>
       </w:r>
       <w:r>
         <w:t>дата</w:t>
@@ -4114,6 +4066,30 @@
       </w:pPr>
       <w:r>
         <w:t>Исходный код</w:t>
+      </w:r>
+      <w:r>
+        <w:t xml:space="preserve"> </w:t>
+      </w:r>
+      <w:r>
+        <w:t xml:space="preserve">и примеры использования(в </w:t>
+      </w:r>
+      <w:r>
+        <w:rPr>
+          <w:lang w:val="en-US"/>
+        </w:rPr>
+        <w:t>README</w:t>
+      </w:r>
+      <w:r>
+        <w:t>.</w:t>
+      </w:r>
+      <w:r>
+        <w:rPr>
+          <w:lang w:val="en-US"/>
+        </w:rPr>
+        <w:t>md</w:t>
+      </w:r>
+      <w:r>
+        <w:t>)</w:t>
       </w:r>
       <w:r>
         <w:t xml:space="preserve">: </w:t>
@@ -4132,7 +4108,6 @@
           </w:rPr>
           <w:t>://</w:t>
         </w:r>
-        <w:proofErr w:type="spellStart"/>
         <w:r>
           <w:rPr>
             <w:rStyle w:val="Hyperlink"/>
@@ -4140,7 +4115,6 @@
           </w:rPr>
           <w:t>github</w:t>
         </w:r>
-        <w:proofErr w:type="spellEnd"/>
         <w:r>
           <w:rPr>
             <w:rStyle w:val="Hyperlink"/>
@@ -4160,7 +4134,6 @@
           </w:rPr>
           <w:t>/</w:t>
         </w:r>
-        <w:proofErr w:type="spellStart"/>
         <w:r>
           <w:rPr>
             <w:rStyle w:val="Hyperlink"/>
@@ -4168,7 +4141,6 @@
           </w:rPr>
           <w:t>gafiyatullin</w:t>
         </w:r>
-        <w:proofErr w:type="spellEnd"/>
         <w:r>
           <w:rPr>
             <w:rStyle w:val="Hyperlink"/>
@@ -4193,14 +4165,7 @@
             <w:rStyle w:val="Hyperlink"/>
             <w:lang w:val="en-US"/>
           </w:rPr>
-          <w:t>NS</w:t>
-        </w:r>
-        <w:r>
-          <w:rPr>
-            <w:rStyle w:val="Hyperlink"/>
-            <w:lang w:val="en-US"/>
-          </w:rPr>
-          <w:t>U</w:t>
+          <w:t>NSU</w:t>
         </w:r>
         <w:r>
           <w:rPr>
@@ -4247,7 +4212,6 @@
           </w:rPr>
           <w:t>/4</w:t>
         </w:r>
-        <w:proofErr w:type="spellStart"/>
         <w:r>
           <w:rPr>
             <w:rStyle w:val="Hyperlink"/>
@@ -4255,7 +4219,6 @@
           </w:rPr>
           <w:t>th</w:t>
         </w:r>
-        <w:proofErr w:type="spellEnd"/>
         <w:r>
           <w:rPr>
             <w:rStyle w:val="Hyperlink"/>
@@ -4275,7 +4238,6 @@
           </w:rPr>
           <w:t>/</w:t>
         </w:r>
-        <w:proofErr w:type="spellStart"/>
         <w:r>
           <w:rPr>
             <w:rStyle w:val="Hyperlink"/>
@@ -4283,7 +4245,6 @@
           </w:rPr>
           <w:t>informaition</w:t>
         </w:r>
-        <w:proofErr w:type="spellEnd"/>
         <w:r>
           <w:rPr>
             <w:rStyle w:val="Hyperlink"/>

</xml_diff>